<commit_message>
after synch with Oz
</commit_message>
<xml_diff>
--- a/Docs/si_architecture.docx
+++ b/Docs/si_architecture.docx
@@ -301,6 +301,17 @@
       <w:r>
         <w:t>, k parameter</w:t>
       </w:r>
+      <w:r>
+        <w:t xml:space="preserve">, </w:t>
+      </w:r>
+      <w:proofErr w:type="spellStart"/>
+      <w:r>
+        <w:t>DDate</w:t>
+      </w:r>
+      <w:proofErr w:type="spellEnd"/>
+      <w:r>
+        <w:t xml:space="preserve"> (last day of calculation)</w:t>
+      </w:r>
     </w:p>
     <w:p>
       <w:r>
@@ -563,7 +574,18 @@
         <w:t>Input</w:t>
       </w:r>
       <w:r>
-        <w:t xml:space="preserve">: Prices </w:t>
+        <w:t xml:space="preserve">: </w:t>
+      </w:r>
+      <w:proofErr w:type="spellStart"/>
+      <w:r>
+        <w:t>Stock</w:t>
+      </w:r>
+      <w:r>
+        <w:t>Prices</w:t>
+      </w:r>
+      <w:proofErr w:type="spellEnd"/>
+      <w:r>
+        <w:t xml:space="preserve"> </w:t>
       </w:r>
       <w:proofErr w:type="spellStart"/>
       <w:r>
@@ -582,7 +604,7 @@
         <w:t xml:space="preserve"> </w:t>
       </w:r>
       <w:r>
-        <w:t>Segments</w:t>
+        <w:t>Classifier</w:t>
       </w:r>
     </w:p>
     <w:p>
@@ -597,7 +619,10 @@
         <w:t xml:space="preserve">: </w:t>
       </w:r>
       <w:r>
-        <w:t xml:space="preserve">Find best match of last k days of trading to </w:t>
+        <w:t>F</w:t>
+      </w:r>
+      <w:r>
+        <w:t xml:space="preserve">ind best match of last k days of trading to </w:t>
       </w:r>
       <w:proofErr w:type="spellStart"/>
       <w:r>
@@ -605,15 +630,38 @@
       </w:r>
       <w:proofErr w:type="spellEnd"/>
       <w:r>
-        <w:t xml:space="preserve"> classification. Metrics – Euclidean distance, weighted by how old the data is?</w:t>
-      </w:r>
-    </w:p>
-    <w:p>
-      <w:r>
-        <w:rPr>
-          <w:b/>
-          <w:bCs/>
-        </w:rPr>
+        <w:t xml:space="preserve"> classification</w:t>
+      </w:r>
+      <w:r>
+        <w:t xml:space="preserve"> (</w:t>
+      </w:r>
+      <w:proofErr w:type="spellStart"/>
+      <w:r>
+        <w:t>K_</w:t>
+      </w:r>
+      <w:proofErr w:type="gramStart"/>
+      <w:r>
+        <w:t>Means,Kernel</w:t>
+      </w:r>
+      <w:proofErr w:type="gramEnd"/>
+      <w:r>
+        <w:t>,RandomForest,Monkey</w:t>
+      </w:r>
+      <w:proofErr w:type="spellEnd"/>
+      <w:r>
+        <w:t>)</w:t>
+      </w:r>
+      <w:r>
+        <w:t>. Metrics – Euclidean distance, weighted by how old the data is?</w:t>
+      </w:r>
+    </w:p>
+    <w:p>
+      <w:r>
+        <w:rPr>
+          <w:b/>
+          <w:bCs/>
+        </w:rPr>
+        <w:lastRenderedPageBreak/>
         <w:t>Output</w:t>
       </w:r>
       <w:r>
@@ -647,7 +695,6 @@
           <w:b/>
           <w:bCs/>
         </w:rPr>
-        <w:lastRenderedPageBreak/>
         <w:t>===============================================================================</w:t>
       </w:r>
     </w:p>
@@ -704,13 +751,37 @@
       <w:r>
         <w:t xml:space="preserve">, </w:t>
       </w:r>
-      <w:r>
-        <w:t xml:space="preserve">Prices </w:t>
+      <w:proofErr w:type="spellStart"/>
+      <w:r>
+        <w:t>Stock</w:t>
+      </w:r>
+      <w:r>
+        <w:t>Prices</w:t>
+      </w:r>
+      <w:proofErr w:type="spellEnd"/>
+      <w:r>
+        <w:t xml:space="preserve"> </w:t>
       </w:r>
       <w:proofErr w:type="spellStart"/>
       <w:r>
         <w:t>dataframe</w:t>
       </w:r>
+      <w:proofErr w:type="spellEnd"/>
+      <w:r>
+        <w:t>,</w:t>
+      </w:r>
+      <w:r>
+        <w:t xml:space="preserve"> </w:t>
+      </w:r>
+      <w:proofErr w:type="spellStart"/>
+      <w:r>
+        <w:t>Classifier</w:t>
+      </w:r>
+      <w:r>
+        <w:t>.Rdata</w:t>
+      </w:r>
+      <w:bookmarkStart w:id="0" w:name="_GoBack"/>
+      <w:bookmarkEnd w:id="0"/>
       <w:proofErr w:type="spellEnd"/>
     </w:p>
     <w:p>
@@ -790,6 +861,40 @@
           <m:t>=1</m:t>
         </m:r>
       </m:oMath>
+      <w:r>
+        <w:rPr>
+          <w:rFonts w:eastAsiaTheme="minorEastAsia"/>
+        </w:rPr>
+        <w:t xml:space="preserve">. For each method </w:t>
+      </w:r>
+      <w:proofErr w:type="spellStart"/>
+      <w:r>
+        <w:rPr>
+          <w:rFonts w:eastAsiaTheme="minorEastAsia"/>
+        </w:rPr>
+        <w:t>Kmeans</w:t>
+      </w:r>
+      <w:proofErr w:type="spellEnd"/>
+      <w:r>
+        <w:rPr>
+          <w:rFonts w:eastAsiaTheme="minorEastAsia"/>
+        </w:rPr>
+        <w:t>/Kernel/</w:t>
+      </w:r>
+      <w:proofErr w:type="spellStart"/>
+      <w:r>
+        <w:rPr>
+          <w:rFonts w:eastAsiaTheme="minorEastAsia"/>
+        </w:rPr>
+        <w:t>RandomForest</w:t>
+      </w:r>
+      <w:proofErr w:type="spellEnd"/>
+      <w:r>
+        <w:rPr>
+          <w:rFonts w:eastAsiaTheme="minorEastAsia"/>
+        </w:rPr>
+        <w:t>/Monkey.</w:t>
+      </w:r>
     </w:p>
     <w:p>
       <w:r>
@@ -860,6 +965,11 @@
       <w:r>
         <w:t xml:space="preserve">: </w:t>
       </w:r>
+      <w:proofErr w:type="spellStart"/>
+      <w:r>
+        <w:t>DDate</w:t>
+      </w:r>
+      <w:proofErr w:type="spellEnd"/>
     </w:p>
     <w:p>
       <w:r>
@@ -899,6 +1009,9 @@
       <w:r>
         <w:t xml:space="preserve">: </w:t>
       </w:r>
+      <w:r>
+        <w:t>x allocation weighted according to success of history</w:t>
+      </w:r>
     </w:p>
     <w:p>
       <w:r>
@@ -994,6 +1107,20 @@
       </w:r>
       <w:proofErr w:type="spellEnd"/>
       <w:r>
+        <w:t xml:space="preserve"> starting from 2 years</w:t>
+      </w:r>
+      <w:r>
+        <w:t xml:space="preserve"> using </w:t>
+      </w:r>
+      <w:proofErr w:type="spellStart"/>
+      <w:r>
+        <w:t>DDay</w:t>
+      </w:r>
+      <w:proofErr w:type="spellEnd"/>
+      <w:r>
+        <w:t xml:space="preserve"> parameter to define last date to use</w:t>
+      </w:r>
+      <w:r>
         <w:t>. Produce graphs.</w:t>
       </w:r>
       <w:r>
@@ -1009,8 +1136,6 @@
       <w:r>
         <w:t xml:space="preserve"> that calls histogram, classification and strategy files.</w:t>
       </w:r>
-      <w:bookmarkStart w:id="0" w:name="_GoBack"/>
-      <w:bookmarkEnd w:id="0"/>
     </w:p>
     <w:p>
       <w:r>
@@ -1024,6 +1149,25 @@
         <w:t xml:space="preserve">: </w:t>
       </w:r>
       <w:r>
+        <w:t xml:space="preserve">Daily return </w:t>
+      </w:r>
+      <w:proofErr w:type="spellStart"/>
+      <w:r>
+        <w:t>dataframe</w:t>
+      </w:r>
+      <w:proofErr w:type="spellEnd"/>
+      <w:r>
+        <w:t xml:space="preserve"> </w:t>
+      </w:r>
+      <w:proofErr w:type="spellStart"/>
+      <w:r>
+        <w:t>DailyRet</w:t>
+      </w:r>
+      <w:proofErr w:type="spellEnd"/>
+      <w:r>
+        <w:t xml:space="preserve">, </w:t>
+      </w:r>
+      <w:r>
         <w:t xml:space="preserve">Total return </w:t>
       </w:r>
       <w:proofErr w:type="spellStart"/>
@@ -1060,7 +1204,52 @@
         <w:t>===============================================================================</w:t>
       </w:r>
     </w:p>
-    <w:p/>
+    <w:p>
+      <w:r>
+        <w:t>To pass data structures:</w:t>
+      </w:r>
+    </w:p>
+    <w:p>
+      <w:r>
+        <w:t>Save(</w:t>
+      </w:r>
+      <w:proofErr w:type="spellStart"/>
+      <w:proofErr w:type="gramStart"/>
+      <w:r>
+        <w:t>var,file</w:t>
+      </w:r>
+      <w:proofErr w:type="spellEnd"/>
+      <w:proofErr w:type="gramEnd"/>
+      <w:r>
+        <w:t>=”</w:t>
+      </w:r>
+      <w:proofErr w:type="spellStart"/>
+      <w:r>
+        <w:t>XXXX.Rdata</w:t>
+      </w:r>
+      <w:proofErr w:type="spellEnd"/>
+      <w:r>
+        <w:t>”)</w:t>
+      </w:r>
+    </w:p>
+    <w:p>
+      <w:proofErr w:type="gramStart"/>
+      <w:r>
+        <w:t>Load(</w:t>
+      </w:r>
+      <w:proofErr w:type="gramEnd"/>
+      <w:r>
+        <w:t>“</w:t>
+      </w:r>
+      <w:proofErr w:type="spellStart"/>
+      <w:r>
+        <w:t>XXXX.Rdata</w:t>
+      </w:r>
+      <w:proofErr w:type="spellEnd"/>
+      <w:r>
+        <w:t>”)</w:t>
+      </w:r>
+    </w:p>
     <w:sectPr>
       <w:pgSz w:w="12240" w:h="15840"/>
       <w:pgMar w:top="1440" w:right="1440" w:bottom="1440" w:left="1440" w:header="720" w:footer="720" w:gutter="0"/>

</xml_diff>

<commit_message>
fixed directories in Oz's code
</commit_message>
<xml_diff>
--- a/Docs/si_architecture.docx
+++ b/Docs/si_architecture.docx
@@ -120,36 +120,57 @@
       </w:r>
       <w:proofErr w:type="spellEnd"/>
       <w:r>
+        <w:t xml:space="preserve"> 10 </w:t>
+      </w:r>
+      <w:proofErr w:type="spellStart"/>
+      <w:r>
+        <w:t>maof</w:t>
+      </w:r>
+      <w:proofErr w:type="spellEnd"/>
+      <w:r>
+        <w:t xml:space="preserve"> stocks from 1.1.2006 till 1.1.2016 with daily prices</w:t>
+      </w:r>
+      <w:r>
+        <w:t xml:space="preserve">. Choose survivor stocks. Calculate daily returns. Save </w:t>
+      </w:r>
+      <w:proofErr w:type="spellStart"/>
+      <w:r>
+        <w:t>dataframe</w:t>
+      </w:r>
+      <w:proofErr w:type="spellEnd"/>
+      <w:r>
         <w:t xml:space="preserve"> </w:t>
       </w:r>
       <w:r>
-        <w:t xml:space="preserve">10 </w:t>
-      </w:r>
-      <w:proofErr w:type="spellStart"/>
-      <w:r>
-        <w:t>maof</w:t>
-      </w:r>
-      <w:proofErr w:type="spellEnd"/>
-      <w:r>
-        <w:t xml:space="preserve"> stock</w:t>
-      </w:r>
-      <w:r>
-        <w:t>s</w:t>
-      </w:r>
-      <w:r>
-        <w:t xml:space="preserve"> from 1.1.2006 till </w:t>
-      </w:r>
-      <w:r>
-        <w:t xml:space="preserve">1.1.2016 </w:t>
-      </w:r>
-      <w:r>
-        <w:t>with daily</w:t>
-      </w:r>
-      <w:r>
-        <w:t xml:space="preserve"> prices</w:t>
-      </w:r>
-      <w:r>
-        <w:t xml:space="preserve">. Choose survivor stocks. Calculate daily returns. Save </w:t>
+        <w:t xml:space="preserve">as </w:t>
+      </w:r>
+      <w:proofErr w:type="spellStart"/>
+      <w:r>
+        <w:t>Rdata</w:t>
+      </w:r>
+      <w:proofErr w:type="spellEnd"/>
+      <w:r>
+        <w:t xml:space="preserve">/feather to </w:t>
+      </w:r>
+      <w:proofErr w:type="spellStart"/>
+      <w:r>
+        <w:t>DataWork</w:t>
+      </w:r>
+      <w:proofErr w:type="spellEnd"/>
+      <w:r>
+        <w:t>.</w:t>
+      </w:r>
+    </w:p>
+    <w:p>
+      <w:r>
+        <w:rPr>
+          <w:b/>
+          <w:bCs/>
+        </w:rPr>
+        <w:t>Output</w:t>
+      </w:r>
+      <w:r>
+        <w:t xml:space="preserve">: </w:t>
       </w:r>
       <w:proofErr w:type="spellStart"/>
       <w:r>
@@ -159,22 +180,177 @@
       <w:r>
         <w:t xml:space="preserve"> </w:t>
       </w:r>
-      <w:r>
-        <w:t xml:space="preserve">as </w:t>
-      </w:r>
-      <w:proofErr w:type="spellStart"/>
-      <w:r>
-        <w:t>Rdata</w:t>
-      </w:r>
-      <w:proofErr w:type="spellEnd"/>
-      <w:r>
-        <w:t xml:space="preserve">/feather to </w:t>
-      </w:r>
-      <w:proofErr w:type="spellStart"/>
-      <w:r>
-        <w:t>DataWork</w:t>
-      </w:r>
-      <w:proofErr w:type="spellEnd"/>
+      <w:proofErr w:type="spellStart"/>
+      <w:r>
+        <w:t>StockPrices</w:t>
+      </w:r>
+      <w:proofErr w:type="spellEnd"/>
+      <w:r>
+        <w:t xml:space="preserve"> columns (Date,</w:t>
+      </w:r>
+      <w:r>
+        <w:t xml:space="preserve"> Stock</w:t>
+      </w:r>
+      <w:proofErr w:type="gramStart"/>
+      <w:r>
+        <w:t>1..</w:t>
+      </w:r>
+      <w:proofErr w:type="gramEnd"/>
+      <w:r>
+        <w:t>10x(</w:t>
+      </w:r>
+      <w:proofErr w:type="spellStart"/>
+      <w:r>
+        <w:t>Price,DailyRet</w:t>
+      </w:r>
+      <w:proofErr w:type="spellEnd"/>
+      <w:r>
+        <w:t>)</w:t>
+      </w:r>
+      <w:r>
+        <w:t>)</w:t>
+      </w:r>
+      <w:r>
+        <w:t xml:space="preserve">, rows </w:t>
+      </w:r>
+      <w:r>
+        <w:t>n=</w:t>
+      </w:r>
+      <w:r>
+        <w:t>10*12*30</w:t>
+      </w:r>
+    </w:p>
+    <w:p>
+      <w:pPr>
+        <w:rPr>
+          <w:b/>
+          <w:bCs/>
+        </w:rPr>
+      </w:pPr>
+      <w:r>
+        <w:rPr>
+          <w:b/>
+          <w:bCs/>
+        </w:rPr>
+        <w:t>===============================================================================</w:t>
+      </w:r>
+    </w:p>
+    <w:p>
+      <w:r>
+        <w:rPr>
+          <w:b/>
+          <w:bCs/>
+        </w:rPr>
+        <w:t>Module</w:t>
+      </w:r>
+      <w:r>
+        <w:t xml:space="preserve">: </w:t>
+      </w:r>
+      <w:proofErr w:type="spellStart"/>
+      <w:proofErr w:type="gramStart"/>
+      <w:r>
+        <w:t>histogram</w:t>
+      </w:r>
+      <w:r>
+        <w:t>.r</w:t>
+      </w:r>
+      <w:proofErr w:type="spellEnd"/>
+      <w:proofErr w:type="gramEnd"/>
+    </w:p>
+    <w:p>
+      <w:r>
+        <w:rPr>
+          <w:b/>
+          <w:bCs/>
+        </w:rPr>
+        <w:t>Owner</w:t>
+      </w:r>
+      <w:r>
+        <w:t>: Oz</w:t>
+      </w:r>
+    </w:p>
+    <w:p>
+      <w:r>
+        <w:rPr>
+          <w:b/>
+          <w:bCs/>
+        </w:rPr>
+        <w:t>Input</w:t>
+      </w:r>
+      <w:r>
+        <w:t xml:space="preserve">: </w:t>
+      </w:r>
+      <w:proofErr w:type="spellStart"/>
+      <w:r>
+        <w:t>Stock</w:t>
+      </w:r>
+      <w:r>
+        <w:t>Prices</w:t>
+      </w:r>
+      <w:proofErr w:type="spellEnd"/>
+      <w:r>
+        <w:t xml:space="preserve"> </w:t>
+      </w:r>
+      <w:proofErr w:type="spellStart"/>
+      <w:r>
+        <w:t>dataframe</w:t>
+      </w:r>
+      <w:proofErr w:type="spellEnd"/>
+      <w:r>
+        <w:t>, k parameter</w:t>
+      </w:r>
+      <w:r>
+        <w:t xml:space="preserve">, </w:t>
+      </w:r>
+      <w:proofErr w:type="spellStart"/>
+      <w:r>
+        <w:t>DDate</w:t>
+      </w:r>
+      <w:proofErr w:type="spellEnd"/>
+      <w:r>
+        <w:t xml:space="preserve"> (last day of calculation)</w:t>
+      </w:r>
+    </w:p>
+    <w:p>
+      <w:r>
+        <w:rPr>
+          <w:b/>
+          <w:bCs/>
+        </w:rPr>
+        <w:t>Functionality</w:t>
+      </w:r>
+      <w:r>
+        <w:t>:</w:t>
+      </w:r>
+      <w:r>
+        <w:t xml:space="preserve"> split </w:t>
+      </w:r>
+      <w:proofErr w:type="spellStart"/>
+      <w:r>
+        <w:t>Stock</w:t>
+      </w:r>
+      <w:r>
+        <w:t>Prices</w:t>
+      </w:r>
+      <w:proofErr w:type="spellEnd"/>
+      <w:r>
+        <w:t xml:space="preserve"> to k-</w:t>
+      </w:r>
+      <w:r>
+        <w:t>days</w:t>
+      </w:r>
+      <w:r>
+        <w:t xml:space="preserve"> sequential</w:t>
+      </w:r>
+      <w:r>
+        <w:t xml:space="preserve"> fragments</w:t>
+      </w:r>
+      <w:r>
+        <w:t xml:space="preserve"> (non-overlapping or rolling window?)</w:t>
+      </w:r>
+      <w:r>
+        <w:t xml:space="preserve"> with price relatives as data</w:t>
+      </w:r>
       <w:r>
         <w:t>.</w:t>
       </w:r>
@@ -190,45 +366,180 @@
       <w:r>
         <w:t xml:space="preserve">: </w:t>
       </w:r>
+      <w:r>
+        <w:t>vector</w:t>
+      </w:r>
+      <w:r>
+        <w:t xml:space="preserve"> of indexes </w:t>
+      </w:r>
+      <w:proofErr w:type="spellStart"/>
+      <w:r>
+        <w:t>Kvec</w:t>
+      </w:r>
+      <w:proofErr w:type="spellEnd"/>
+      <w:r>
+        <w:t xml:space="preserve"> to </w:t>
+      </w:r>
+      <w:proofErr w:type="spellStart"/>
+      <w:r>
+        <w:t>Stock</w:t>
+      </w:r>
+      <w:r>
+        <w:t>Prices</w:t>
+      </w:r>
+      <w:proofErr w:type="spellEnd"/>
+      <w:r>
+        <w:t xml:space="preserve"> </w:t>
+      </w:r>
       <w:proofErr w:type="spellStart"/>
       <w:r>
         <w:t>dataframe</w:t>
       </w:r>
       <w:proofErr w:type="spellEnd"/>
       <w:r>
-        <w:t xml:space="preserve"> Prices columns (Date,</w:t>
-      </w:r>
-      <w:r>
-        <w:t xml:space="preserve"> Stock</w:t>
-      </w:r>
+        <w:t xml:space="preserve"> with start of </w:t>
+      </w:r>
+      <w:proofErr w:type="spellStart"/>
+      <w:r>
+        <w:t>i-th</w:t>
+      </w:r>
+      <w:proofErr w:type="spellEnd"/>
+      <w:r>
+        <w:t xml:space="preserve"> fragment. Dimensions: 1x(n/k)</w:t>
+      </w:r>
+    </w:p>
+    <w:p>
+      <w:pPr>
+        <w:rPr>
+          <w:b/>
+          <w:bCs/>
+        </w:rPr>
+      </w:pPr>
+      <w:r>
+        <w:rPr>
+          <w:b/>
+          <w:bCs/>
+        </w:rPr>
+        <w:t>===============================================================================</w:t>
+      </w:r>
+    </w:p>
+    <w:p>
+      <w:r>
+        <w:rPr>
+          <w:b/>
+          <w:bCs/>
+        </w:rPr>
+        <w:t>Module</w:t>
+      </w:r>
+      <w:r>
+        <w:t xml:space="preserve">: </w:t>
+      </w:r>
+      <w:proofErr w:type="spellStart"/>
       <w:proofErr w:type="gramStart"/>
       <w:r>
-        <w:t>1..</w:t>
-      </w:r>
+        <w:t>classification.r</w:t>
+      </w:r>
+      <w:proofErr w:type="spellEnd"/>
       <w:proofErr w:type="gramEnd"/>
-      <w:r>
-        <w:t>10x(</w:t>
-      </w:r>
-      <w:proofErr w:type="spellStart"/>
-      <w:r>
-        <w:t>Price,DailyRet</w:t>
+    </w:p>
+    <w:p>
+      <w:r>
+        <w:rPr>
+          <w:b/>
+          <w:bCs/>
+        </w:rPr>
+        <w:t>Owner</w:t>
+      </w:r>
+      <w:r>
+        <w:t>: Oz</w:t>
+      </w:r>
+    </w:p>
+    <w:p>
+      <w:r>
+        <w:rPr>
+          <w:b/>
+          <w:bCs/>
+        </w:rPr>
+        <w:t>Input</w:t>
+      </w:r>
+      <w:r>
+        <w:t xml:space="preserve">: </w:t>
+      </w:r>
+      <w:proofErr w:type="spellStart"/>
+      <w:r>
+        <w:t>Stock</w:t>
+      </w:r>
+      <w:r>
+        <w:t>Prices</w:t>
+      </w:r>
+      <w:proofErr w:type="spellEnd"/>
+      <w:r>
+        <w:t xml:space="preserve"> </w:t>
+      </w:r>
+      <w:proofErr w:type="spellStart"/>
+      <w:r>
+        <w:t>dataframe</w:t>
+      </w:r>
+      <w:proofErr w:type="spellEnd"/>
+      <w:r>
+        <w:t xml:space="preserve">, vector of indexes </w:t>
+      </w:r>
+      <w:proofErr w:type="spellStart"/>
+      <w:r>
+        <w:t>Kvec</w:t>
+      </w:r>
+      <w:proofErr w:type="spellEnd"/>
+      <w:r>
+        <w:t>, l parameter</w:t>
+      </w:r>
+    </w:p>
+    <w:p>
+      <w:r>
+        <w:rPr>
+          <w:b/>
+          <w:bCs/>
+        </w:rPr>
+        <w:t>Functionality</w:t>
+      </w:r>
+      <w:r>
+        <w:t xml:space="preserve">: </w:t>
+      </w:r>
+    </w:p>
+    <w:p>
+      <w:r>
+        <w:rPr>
+          <w:b/>
+          <w:bCs/>
+        </w:rPr>
+        <w:t>Output</w:t>
+      </w:r>
+      <w:r>
+        <w:t xml:space="preserve">: </w:t>
+      </w:r>
+      <w:proofErr w:type="spellStart"/>
+      <w:r>
+        <w:t>dataframe</w:t>
+      </w:r>
+      <w:proofErr w:type="spellEnd"/>
+      <w:r>
+        <w:t xml:space="preserve"> Segments columns (</w:t>
+      </w:r>
+      <w:proofErr w:type="spellStart"/>
+      <w:r>
+        <w:t>Kstart</w:t>
+      </w:r>
+      <w:proofErr w:type="spellEnd"/>
+      <w:r>
+        <w:t xml:space="preserve">, </w:t>
+      </w:r>
+      <w:proofErr w:type="spellStart"/>
+      <w:r>
+        <w:t>Lclass</w:t>
       </w:r>
       <w:proofErr w:type="spellEnd"/>
       <w:r>
         <w:t>)</w:t>
       </w:r>
-      <w:r>
-        <w:t>)</w:t>
-      </w:r>
-      <w:r>
-        <w:t xml:space="preserve">, rows </w:t>
-      </w:r>
-      <w:r>
-        <w:t>n=</w:t>
-      </w:r>
-      <w:r>
-        <w:t>10*12*30</w:t>
-      </w:r>
     </w:p>
     <w:p>
       <w:pPr>
@@ -259,296 +570,7 @@
       <w:proofErr w:type="spellStart"/>
       <w:proofErr w:type="gramStart"/>
       <w:r>
-        <w:t>histogram</w:t>
-      </w:r>
-      <w:r>
-        <w:t>.r</w:t>
-      </w:r>
-      <w:proofErr w:type="spellEnd"/>
-      <w:proofErr w:type="gramEnd"/>
-    </w:p>
-    <w:p>
-      <w:r>
-        <w:rPr>
-          <w:b/>
-          <w:bCs/>
-        </w:rPr>
-        <w:t>Owner</w:t>
-      </w:r>
-      <w:r>
-        <w:t>: Oz</w:t>
-      </w:r>
-    </w:p>
-    <w:p>
-      <w:r>
-        <w:rPr>
-          <w:b/>
-          <w:bCs/>
-        </w:rPr>
-        <w:t>Input</w:t>
-      </w:r>
-      <w:r>
-        <w:t xml:space="preserve">: </w:t>
-      </w:r>
-      <w:r>
-        <w:t xml:space="preserve">Prices </w:t>
-      </w:r>
-      <w:proofErr w:type="spellStart"/>
-      <w:r>
-        <w:t>dataframe</w:t>
-      </w:r>
-      <w:proofErr w:type="spellEnd"/>
-      <w:r>
-        <w:t>, k parameter</w:t>
-      </w:r>
-      <w:r>
-        <w:t xml:space="preserve">, </w:t>
-      </w:r>
-      <w:proofErr w:type="spellStart"/>
-      <w:r>
-        <w:t>DDate</w:t>
-      </w:r>
-      <w:proofErr w:type="spellEnd"/>
-      <w:r>
-        <w:t xml:space="preserve"> (last day of calculation)</w:t>
-      </w:r>
-    </w:p>
-    <w:p>
-      <w:r>
-        <w:rPr>
-          <w:b/>
-          <w:bCs/>
-        </w:rPr>
-        <w:t>Functionality</w:t>
-      </w:r>
-      <w:r>
-        <w:t>:</w:t>
-      </w:r>
-      <w:r>
-        <w:t xml:space="preserve"> split Prices to k-</w:t>
-      </w:r>
-      <w:r>
-        <w:t>days</w:t>
-      </w:r>
-      <w:r>
-        <w:t xml:space="preserve"> sequential</w:t>
-      </w:r>
-      <w:r>
-        <w:t xml:space="preserve"> fragments</w:t>
-      </w:r>
-      <w:r>
-        <w:t xml:space="preserve"> (non-overlapping or rolling window?)</w:t>
-      </w:r>
-      <w:r>
-        <w:t xml:space="preserve"> with price relatives as data</w:t>
-      </w:r>
-      <w:r>
-        <w:t>.</w:t>
-      </w:r>
-    </w:p>
-    <w:p>
-      <w:r>
-        <w:rPr>
-          <w:b/>
-          <w:bCs/>
-        </w:rPr>
-        <w:t>Output</w:t>
-      </w:r>
-      <w:r>
-        <w:t xml:space="preserve">: </w:t>
-      </w:r>
-      <w:r>
-        <w:t>vector</w:t>
-      </w:r>
-      <w:r>
-        <w:t xml:space="preserve"> of indexes </w:t>
-      </w:r>
-      <w:proofErr w:type="spellStart"/>
-      <w:r>
-        <w:t>Kvec</w:t>
-      </w:r>
-      <w:proofErr w:type="spellEnd"/>
-      <w:r>
-        <w:t xml:space="preserve"> to Prices </w:t>
-      </w:r>
-      <w:proofErr w:type="spellStart"/>
-      <w:r>
-        <w:t>dataframe</w:t>
-      </w:r>
-      <w:proofErr w:type="spellEnd"/>
-      <w:r>
-        <w:t xml:space="preserve"> with start of </w:t>
-      </w:r>
-      <w:proofErr w:type="spellStart"/>
-      <w:r>
-        <w:t>i-th</w:t>
-      </w:r>
-      <w:proofErr w:type="spellEnd"/>
-      <w:r>
-        <w:t xml:space="preserve"> fragment. Dimensions: 1x(n/k)</w:t>
-      </w:r>
-    </w:p>
-    <w:p>
-      <w:pPr>
-        <w:rPr>
-          <w:b/>
-          <w:bCs/>
-        </w:rPr>
-      </w:pPr>
-      <w:r>
-        <w:rPr>
-          <w:b/>
-          <w:bCs/>
-        </w:rPr>
-        <w:t>===============================================================================</w:t>
-      </w:r>
-    </w:p>
-    <w:p>
-      <w:r>
-        <w:rPr>
-          <w:b/>
-          <w:bCs/>
-        </w:rPr>
-        <w:t>Module</w:t>
-      </w:r>
-      <w:r>
-        <w:t xml:space="preserve">: </w:t>
-      </w:r>
-      <w:proofErr w:type="spellStart"/>
-      <w:proofErr w:type="gramStart"/>
-      <w:r>
-        <w:t>classification</w:t>
-      </w:r>
-      <w:r>
-        <w:t>.r</w:t>
-      </w:r>
-      <w:proofErr w:type="spellEnd"/>
-      <w:proofErr w:type="gramEnd"/>
-    </w:p>
-    <w:p>
-      <w:r>
-        <w:rPr>
-          <w:b/>
-          <w:bCs/>
-        </w:rPr>
-        <w:t>Owner</w:t>
-      </w:r>
-      <w:r>
-        <w:t>: Oz</w:t>
-      </w:r>
-    </w:p>
-    <w:p>
-      <w:r>
-        <w:rPr>
-          <w:b/>
-          <w:bCs/>
-        </w:rPr>
-        <w:t>Input</w:t>
-      </w:r>
-      <w:r>
-        <w:t xml:space="preserve">: Prices </w:t>
-      </w:r>
-      <w:proofErr w:type="spellStart"/>
-      <w:r>
-        <w:t>dataframe</w:t>
-      </w:r>
-      <w:proofErr w:type="spellEnd"/>
-      <w:r>
-        <w:t xml:space="preserve">, vector of indexes </w:t>
-      </w:r>
-      <w:proofErr w:type="spellStart"/>
-      <w:r>
-        <w:t>Kvec</w:t>
-      </w:r>
-      <w:proofErr w:type="spellEnd"/>
-      <w:r>
-        <w:t>, l</w:t>
-      </w:r>
-      <w:r>
-        <w:t xml:space="preserve"> parameter</w:t>
-      </w:r>
-    </w:p>
-    <w:p>
-      <w:r>
-        <w:rPr>
-          <w:b/>
-          <w:bCs/>
-        </w:rPr>
-        <w:t>Functionality</w:t>
-      </w:r>
-      <w:r>
-        <w:t xml:space="preserve">: </w:t>
-      </w:r>
-    </w:p>
-    <w:p>
-      <w:r>
-        <w:rPr>
-          <w:b/>
-          <w:bCs/>
-        </w:rPr>
-        <w:t>Output</w:t>
-      </w:r>
-      <w:r>
-        <w:t xml:space="preserve">: </w:t>
-      </w:r>
-      <w:proofErr w:type="spellStart"/>
-      <w:r>
-        <w:t>dataframe</w:t>
-      </w:r>
-      <w:proofErr w:type="spellEnd"/>
-      <w:r>
-        <w:t xml:space="preserve"> Segments columns (</w:t>
-      </w:r>
-      <w:proofErr w:type="spellStart"/>
-      <w:r>
-        <w:t>Kstart</w:t>
-      </w:r>
-      <w:proofErr w:type="spellEnd"/>
-      <w:r>
-        <w:t xml:space="preserve">, </w:t>
-      </w:r>
-      <w:proofErr w:type="spellStart"/>
-      <w:r>
-        <w:t>Lclass</w:t>
-      </w:r>
-      <w:proofErr w:type="spellEnd"/>
-      <w:r>
-        <w:t>)</w:t>
-      </w:r>
-    </w:p>
-    <w:p>
-      <w:pPr>
-        <w:rPr>
-          <w:b/>
-          <w:bCs/>
-        </w:rPr>
-      </w:pPr>
-      <w:r>
-        <w:rPr>
-          <w:b/>
-          <w:bCs/>
-        </w:rPr>
-        <w:t>===============================================================================</w:t>
-      </w:r>
-    </w:p>
-    <w:p>
-      <w:r>
-        <w:rPr>
-          <w:b/>
-          <w:bCs/>
-        </w:rPr>
-        <w:t>Module</w:t>
-      </w:r>
-      <w:r>
-        <w:t xml:space="preserve">: </w:t>
-      </w:r>
-      <w:proofErr w:type="spellStart"/>
-      <w:proofErr w:type="gramStart"/>
-      <w:r>
-        <w:t>match</w:t>
-      </w:r>
-      <w:r>
-        <w:t>.r</w:t>
+        <w:t>match.r</w:t>
       </w:r>
       <w:proofErr w:type="spellEnd"/>
       <w:proofErr w:type="gramEnd"/>
@@ -780,34 +802,37 @@
       <w:r>
         <w:t>.Rdata</w:t>
       </w:r>
+      <w:proofErr w:type="spellEnd"/>
+    </w:p>
+    <w:p>
+      <w:r>
+        <w:rPr>
+          <w:b/>
+          <w:bCs/>
+        </w:rPr>
+        <w:t>Functionality</w:t>
+      </w:r>
+      <w:r>
+        <w:t xml:space="preserve">: </w:t>
+      </w:r>
+      <w:r>
+        <w:t xml:space="preserve">Predict best allocation of capital among the 10 stocks based on the </w:t>
+      </w:r>
+      <w:proofErr w:type="spellStart"/>
+      <w:r>
+        <w:t>Lclass</w:t>
+      </w:r>
+      <w:proofErr w:type="spellEnd"/>
+      <w:r>
+        <w:t xml:space="preserve"> chosen history.</w:t>
+      </w:r>
+      <w:r>
+        <w:t xml:space="preserve"> Use maximum likelihood to find </w:t>
+      </w:r>
       <w:bookmarkStart w:id="0" w:name="_GoBack"/>
       <w:bookmarkEnd w:id="0"/>
-      <w:proofErr w:type="spellEnd"/>
-    </w:p>
-    <w:p>
-      <w:r>
-        <w:rPr>
-          <w:b/>
-          <w:bCs/>
-        </w:rPr>
-        <w:t>Functionality</w:t>
-      </w:r>
-      <w:r>
-        <w:t xml:space="preserve">: </w:t>
-      </w:r>
-      <w:r>
-        <w:t xml:space="preserve">Predict best allocation of capital among the 10 stocks based on the </w:t>
-      </w:r>
-      <w:proofErr w:type="spellStart"/>
-      <w:r>
-        <w:t>Lclass</w:t>
-      </w:r>
-      <w:proofErr w:type="spellEnd"/>
-      <w:r>
-        <w:t xml:space="preserve"> chosen history.</w:t>
-      </w:r>
-      <w:r>
-        <w:t xml:space="preserve"> Use maximum likelihood to find vector of allocation that brings to maximum compounded return. </w:t>
+      <w:r>
+        <w:t xml:space="preserve">vector of allocation that brings to maximum compounded return. </w:t>
       </w:r>
       <m:oMath>
         <m:nary>
@@ -1070,8 +1095,13 @@
       <w:r>
         <w:t xml:space="preserve">: </w:t>
       </w:r>
-      <w:r>
-        <w:t xml:space="preserve">Prices </w:t>
+      <w:proofErr w:type="spellStart"/>
+      <w:r>
+        <w:t>StockPrices</w:t>
+      </w:r>
+      <w:proofErr w:type="spellEnd"/>
+      <w:r>
+        <w:t xml:space="preserve"> </w:t>
       </w:r>
       <w:proofErr w:type="spellStart"/>
       <w:r>
@@ -1383,6 +1413,7 @@
     <w:lsdException w:name="HTML Sample" w:semiHidden="1" w:unhideWhenUsed="1"/>
     <w:lsdException w:name="HTML Typewriter" w:semiHidden="1" w:unhideWhenUsed="1"/>
     <w:lsdException w:name="HTML Variable" w:semiHidden="1" w:unhideWhenUsed="1"/>
+    <w:lsdException w:name="Normal Table" w:semiHidden="1" w:unhideWhenUsed="1"/>
     <w:lsdException w:name="annotation subject" w:semiHidden="1" w:unhideWhenUsed="1"/>
     <w:lsdException w:name="No List" w:semiHidden="1" w:unhideWhenUsed="1"/>
     <w:lsdException w:name="Outline List 1" w:semiHidden="1" w:unhideWhenUsed="1"/>
@@ -1429,8 +1460,10 @@
     <w:lsdException w:name="Table Subtle 2" w:semiHidden="1" w:unhideWhenUsed="1"/>
     <w:lsdException w:name="Table Web 1" w:semiHidden="1" w:unhideWhenUsed="1"/>
     <w:lsdException w:name="Table Web 2" w:semiHidden="1" w:unhideWhenUsed="1"/>
+    <w:lsdException w:name="Table Web 3" w:semiHidden="1" w:unhideWhenUsed="1"/>
     <w:lsdException w:name="Balloon Text" w:semiHidden="1" w:unhideWhenUsed="1"/>
     <w:lsdException w:name="Table Grid" w:uiPriority="39"/>
+    <w:lsdException w:name="Table Theme" w:semiHidden="1" w:unhideWhenUsed="1"/>
     <w:lsdException w:name="Placeholder Text" w:semiHidden="1"/>
     <w:lsdException w:name="No Spacing" w:uiPriority="1" w:qFormat="1"/>
     <w:lsdException w:name="Light Shading" w:uiPriority="60"/>

</xml_diff>

<commit_message>
strategy now uses Lagrange optimizer
</commit_message>
<xml_diff>
--- a/Docs/si_architecture.docx
+++ b/Docs/si_architecture.docx
@@ -805,6 +805,11 @@
       <w:proofErr w:type="spellEnd"/>
     </w:p>
     <w:p>
+      <w:pPr>
+        <w:rPr>
+          <w:rFonts w:eastAsiaTheme="minorEastAsia"/>
+        </w:rPr>
+      </w:pPr>
       <w:r>
         <w:rPr>
           <w:b/>
@@ -827,12 +832,7 @@
         <w:t xml:space="preserve"> chosen history.</w:t>
       </w:r>
       <w:r>
-        <w:t xml:space="preserve"> Use maximum likelihood to find </w:t>
-      </w:r>
-      <w:bookmarkStart w:id="0" w:name="_GoBack"/>
-      <w:bookmarkEnd w:id="0"/>
-      <w:r>
-        <w:t xml:space="preserve">vector of allocation that brings to maximum compounded return. </w:t>
+        <w:t xml:space="preserve"> Use maximum likelihood to find vector of allocation that brings to maximum compounded return. </w:t>
       </w:r>
       <m:oMath>
         <m:nary>
@@ -924,6 +924,157 @@
     <w:p>
       <w:r>
         <w:rPr>
+          <w:rFonts w:eastAsiaTheme="minorEastAsia"/>
+        </w:rPr>
+        <w:t xml:space="preserve">Maximize </w:t>
+      </w:r>
+      <m:oMath>
+        <m:nary>
+          <m:naryPr>
+            <m:chr m:val="∑"/>
+            <m:limLoc m:val="undOvr"/>
+            <m:ctrlPr>
+              <w:rPr>
+                <w:rFonts w:ascii="Cambria Math" w:eastAsiaTheme="minorEastAsia" w:hAnsi="Cambria Math"/>
+                <w:i/>
+              </w:rPr>
+            </m:ctrlPr>
+          </m:naryPr>
+          <m:sub>
+            <m:r>
+              <w:rPr>
+                <w:rFonts w:ascii="Cambria Math" w:eastAsiaTheme="minorEastAsia" w:hAnsi="Cambria Math"/>
+              </w:rPr>
+              <m:t>i=1</m:t>
+            </m:r>
+          </m:sub>
+          <m:sup>
+            <m:r>
+              <w:rPr>
+                <w:rFonts w:ascii="Cambria Math" w:eastAsiaTheme="minorEastAsia" w:hAnsi="Cambria Math"/>
+              </w:rPr>
+              <m:t>n_class</m:t>
+            </m:r>
+          </m:sup>
+          <m:e>
+            <m:func>
+              <m:funcPr>
+                <m:ctrlPr>
+                  <w:rPr>
+                    <w:rFonts w:ascii="Cambria Math" w:eastAsiaTheme="minorEastAsia" w:hAnsi="Cambria Math"/>
+                    <w:i/>
+                  </w:rPr>
+                </m:ctrlPr>
+              </m:funcPr>
+              <m:fName>
+                <m:r>
+                  <m:rPr>
+                    <m:sty m:val="p"/>
+                  </m:rPr>
+                  <w:rPr>
+                    <w:rFonts w:ascii="Cambria Math" w:eastAsiaTheme="minorEastAsia" w:hAnsi="Cambria Math"/>
+                  </w:rPr>
+                  <m:t>log</m:t>
+                </m:r>
+              </m:fName>
+              <m:e>
+                <m:nary>
+                  <m:naryPr>
+                    <m:chr m:val="∑"/>
+                    <m:limLoc m:val="undOvr"/>
+                    <m:ctrlPr>
+                      <w:rPr>
+                        <w:rFonts w:ascii="Cambria Math" w:eastAsiaTheme="minorEastAsia" w:hAnsi="Cambria Math"/>
+                        <w:i/>
+                      </w:rPr>
+                    </m:ctrlPr>
+                  </m:naryPr>
+                  <m:sub>
+                    <m:r>
+                      <w:rPr>
+                        <w:rFonts w:ascii="Cambria Math" w:eastAsiaTheme="minorEastAsia" w:hAnsi="Cambria Math"/>
+                      </w:rPr>
+                      <m:t>j=1</m:t>
+                    </m:r>
+                  </m:sub>
+                  <m:sup>
+                    <m:r>
+                      <w:rPr>
+                        <w:rFonts w:ascii="Cambria Math" w:eastAsiaTheme="minorEastAsia" w:hAnsi="Cambria Math"/>
+                      </w:rPr>
+                      <m:t>n_stocks</m:t>
+                    </m:r>
+                  </m:sup>
+                  <m:e>
+                    <m:sSub>
+                      <m:sSubPr>
+                        <m:ctrlPr>
+                          <w:rPr>
+                            <w:rFonts w:ascii="Cambria Math" w:eastAsiaTheme="minorEastAsia" w:hAnsi="Cambria Math"/>
+                            <w:i/>
+                          </w:rPr>
+                        </m:ctrlPr>
+                      </m:sSubPr>
+                      <m:e>
+                        <m:r>
+                          <w:rPr>
+                            <w:rFonts w:ascii="Cambria Math" w:eastAsiaTheme="minorEastAsia" w:hAnsi="Cambria Math"/>
+                          </w:rPr>
+                          <m:t>x</m:t>
+                        </m:r>
+                      </m:e>
+                      <m:sub>
+                        <m:r>
+                          <w:rPr>
+                            <w:rFonts w:ascii="Cambria Math" w:eastAsiaTheme="minorEastAsia" w:hAnsi="Cambria Math"/>
+                          </w:rPr>
+                          <m:t>j</m:t>
+                        </m:r>
+                      </m:sub>
+                    </m:sSub>
+                    <m:r>
+                      <w:rPr>
+                        <w:rFonts w:ascii="Cambria Math" w:eastAsiaTheme="minorEastAsia" w:hAnsi="Cambria Math"/>
+                      </w:rPr>
+                      <m:t>*Re</m:t>
+                    </m:r>
+                    <m:sSub>
+                      <m:sSubPr>
+                        <m:ctrlPr>
+                          <w:rPr>
+                            <w:rFonts w:ascii="Cambria Math" w:eastAsiaTheme="minorEastAsia" w:hAnsi="Cambria Math"/>
+                            <w:i/>
+                          </w:rPr>
+                        </m:ctrlPr>
+                      </m:sSubPr>
+                      <m:e>
+                        <m:r>
+                          <w:rPr>
+                            <w:rFonts w:ascii="Cambria Math" w:eastAsiaTheme="minorEastAsia" w:hAnsi="Cambria Math"/>
+                          </w:rPr>
+                          <m:t>t</m:t>
+                        </m:r>
+                      </m:e>
+                      <m:sub>
+                        <m:r>
+                          <w:rPr>
+                            <w:rFonts w:ascii="Cambria Math" w:eastAsiaTheme="minorEastAsia" w:hAnsi="Cambria Math"/>
+                          </w:rPr>
+                          <m:t>ij</m:t>
+                        </m:r>
+                      </m:sub>
+                    </m:sSub>
+                  </m:e>
+                </m:nary>
+              </m:e>
+            </m:func>
+          </m:e>
+        </m:nary>
+      </m:oMath>
+    </w:p>
+    <w:p>
+      <w:r>
+        <w:rPr>
           <w:b/>
           <w:bCs/>
         </w:rPr>
@@ -933,7 +1084,12 @@
         <w:t xml:space="preserve">: </w:t>
       </w:r>
       <w:r>
-        <w:t>x vector for allocation among 10 stocks for next day</w:t>
+        <w:t>x vector for alloca</w:t>
+      </w:r>
+      <w:bookmarkStart w:id="0" w:name="_GoBack"/>
+      <w:bookmarkEnd w:id="0"/>
+      <w:r>
+        <w:t>tion among 10 stocks for next day</w:t>
       </w:r>
     </w:p>
     <w:p>

</xml_diff>